<commit_message>
Put new history docx files in db/data/tribes. Updated html for beaver creek, catawba, ecsiut, edisto natchez.
</commit_message>
<xml_diff>
--- a/NASCA-site/db/data/tribes/PAIA.docx
+++ b/NASCA-site/db/data/tribes/PAIA.docx
@@ -12,6 +12,8 @@
           <w:shd w:val="clear" w:color="auto" w:fill="FFFFFF"/>
         </w:rPr>
       </w:pPr>
+      <w:bookmarkStart w:id="0" w:name="_GoBack"/>
+      <w:bookmarkEnd w:id="0"/>
       <w:r>
         <w:rPr>
           <w:sz w:val="28"/>
@@ -160,15 +162,7 @@
         <w:rPr>
           <w:shd w:val="clear" w:color="auto" w:fill="FFFFFF"/>
         </w:rPr>
-        <w:t xml:space="preserve">foster a better understanding of Indian people, to share Native American legacy and culture, to keep traditions alive to pass on to future generations, and to bring recognition of Indian People in the state of South Carolina.  Those great-great-great-grandchildren became chartered in the State as PAIA in 1984 and were recognized by Governor Richard Riley in 1985. In 2000 the PAIA became the Piedmont American Indian Association Lower Eastern Cherokee Nation of South Carolina in order to gain legal status for the tribal part </w:t>
-      </w:r>
-      <w:bookmarkStart w:id="0" w:name="_GoBack"/>
-      <w:bookmarkEnd w:id="0"/>
-      <w:r>
-        <w:rPr>
-          <w:shd w:val="clear" w:color="auto" w:fill="FFFFFF"/>
-        </w:rPr>
-        <w:t xml:space="preserve">of the organization. </w:t>
+        <w:t xml:space="preserve">foster a better understanding of Indian people, to share Native American legacy and culture, to keep traditions alive to pass on to future generations, and to bring recognition of Indian People in the state of South Carolina.  Those great-great-great-grandchildren became chartered in the State as PAIA in 1984 and were recognized by Governor Richard Riley in 1985. In 2000 the PAIA became the Piedmont American Indian Association Lower Eastern Cherokee Nation of South Carolina in order to gain legal status for the tribal part of the organization. </w:t>
       </w:r>
     </w:p>
     <w:p>

</xml_diff>